<commit_message>
28-Aug 10:50PM, career obj. updated
</commit_message>
<xml_diff>
--- a/Satya_Java_6 yrs.docx
+++ b/Satya_Java_6 yrs.docx
@@ -233,7 +233,16 @@
           <w:bCs w:val="0"/>
           <w:lang w:val="en-US"/>
         </w:rPr>
-        <w:t xml:space="preserve">       To work in the most challenging position with an organization that provides sample opportunities to learn and to contribute. I am flexible &amp; willing to work on any technology.</w:t>
+        <w:t xml:space="preserve">       </w:t>
+      </w:r>
+      <w:r>
+        <w:rPr>
+          <w:rFonts w:ascii="Segoe UI" w:eastAsia="Calibri" w:hAnsi="Segoe UI" w:cs="Segoe UI"/>
+          <w:b w:val="0"/>
+          <w:bCs w:val="0"/>
+          <w:lang w:val="en-US"/>
+        </w:rPr>
+        <w:t>To pursue a challenging career and be a part of progressive organization that gives a scope to enhance my knowledge and utilizing my skills towards the growth of the organization</w:t>
       </w:r>
     </w:p>
     <w:p>
@@ -1424,7 +1433,7 @@
           <w:sz w:val="20"/>
         </w:rPr>
         <w:drawing>
-          <wp:anchor distT="0" distB="0" distL="114300" distR="114300" simplePos="0" relativeHeight="251659264" behindDoc="0" locked="0" layoutInCell="1" allowOverlap="1" wp14:anchorId="3881D740" wp14:editId="682B7456">
+          <wp:anchor distT="0" distB="0" distL="114300" distR="114300" simplePos="0" relativeHeight="251659264" behindDoc="0" locked="0" layoutInCell="1" allowOverlap="1" wp14:anchorId="3B19F325" wp14:editId="6D91A5AF">
             <wp:simplePos x="0" y="0"/>
             <wp:positionH relativeFrom="margin">
               <wp:posOffset>256540</wp:posOffset>
@@ -2350,8 +2359,20 @@
           <w:sz w:val="20"/>
           <w:szCs w:val="20"/>
         </w:rPr>
-        <w:t>Spring, Spring Boot, MongoDB, AngularJs, NodeJs</w:t>
-      </w:r>
+        <w:t xml:space="preserve">Spring, Spring Boot, MongoDB, AngularJs, </w:t>
+      </w:r>
+      <w:proofErr w:type="spellStart"/>
+      <w:r>
+        <w:rPr>
+          <w:rFonts w:ascii="Segoe UI" w:hAnsi="Segoe UI" w:cs="Segoe UI"/>
+          <w:b/>
+          <w:color w:val="1D1B11"/>
+          <w:sz w:val="20"/>
+          <w:szCs w:val="20"/>
+        </w:rPr>
+        <w:t>NodeJs</w:t>
+      </w:r>
+      <w:proofErr w:type="spellEnd"/>
     </w:p>
     <w:p>
       <w:pPr>
@@ -2681,7 +2702,20 @@
           <w:u w:val="single"/>
         </w:rPr>
         <w:lastRenderedPageBreak/>
-        <w:t>Project 5#</w:t>
+        <w:t>Pr</w:t>
+      </w:r>
+      <w:bookmarkStart w:id="0" w:name="_GoBack"/>
+      <w:bookmarkEnd w:id="0"/>
+      <w:r>
+        <w:rPr>
+          <w:rFonts w:ascii="Segoe UI" w:hAnsi="Segoe UI" w:cs="Segoe UI"/>
+          <w:b/>
+          <w:color w:val="1D1B11"/>
+          <w:sz w:val="20"/>
+          <w:szCs w:val="20"/>
+          <w:u w:val="single"/>
+        </w:rPr>
+        <w:t>oject 5#</w:t>
       </w:r>
     </w:p>
     <w:p>
@@ -4634,10 +4668,7 @@
         <w:t>)</w:t>
       </w:r>
     </w:p>
-    <w:p>
-      <w:bookmarkStart w:id="0" w:name="_GoBack"/>
-      <w:bookmarkEnd w:id="0"/>
-    </w:p>
+    <w:p/>
     <w:sectPr>
       <w:pgSz w:w="11907" w:h="16839" w:code="9"/>
       <w:pgMar w:top="1440" w:right="1440" w:bottom="1440" w:left="1440" w:header="720" w:footer="720" w:gutter="0"/>
@@ -5289,7 +5320,6 @@
   <w:style w:type="character" w:default="1" w:styleId="DefaultParagraphFont">
     <w:name w:val="Default Paragraph Font"/>
     <w:uiPriority w:val="1"/>
-    <w:semiHidden/>
     <w:unhideWhenUsed/>
   </w:style>
   <w:style w:type="table" w:default="1" w:styleId="TableNormal">

</xml_diff>